<commit_message>
finished Part 1: Introduction to Laravel
Installed Laravel, and started my first project
</commit_message>
<xml_diff>
--- a/Laravel Project.docx
+++ b/Laravel Project.docx
@@ -429,12 +429,11 @@
         <w:rPr>
           <w:noProof/>
         </w:rPr>
-        <w:lastRenderedPageBreak/>
         <w:drawing>
-          <wp:inline distT="0" distB="0" distL="0" distR="0" wp14:anchorId="7CBE3390" wp14:editId="4D13A1B0">
-            <wp:extent cx="5943600" cy="3427095"/>
-            <wp:effectExtent l="0" t="0" r="0" b="1905"/>
-            <wp:docPr id="2" name="Picture 2"/>
+          <wp:inline distT="0" distB="0" distL="0" distR="0" wp14:anchorId="0978EC7C" wp14:editId="56D8CBBB">
+            <wp:extent cx="3771900" cy="1095375"/>
+            <wp:effectExtent l="0" t="0" r="0" b="9525"/>
+            <wp:docPr id="6" name="Picture 6"/>
             <wp:cNvGraphicFramePr>
               <a:graphicFrameLocks xmlns:a="http://schemas.openxmlformats.org/drawingml/2006/main" noChangeAspect="1"/>
             </wp:cNvGraphicFramePr>
@@ -454,7 +453,7 @@
                   <pic:spPr>
                     <a:xfrm>
                       <a:off x="0" y="0"/>
-                      <a:ext cx="5943600" cy="3427095"/>
+                      <a:ext cx="3771900" cy="1095375"/>
                     </a:xfrm>
                     <a:prstGeom prst="rect">
                       <a:avLst/>
@@ -471,6 +470,82 @@
       <w:pPr>
         <w:rPr>
           <w:rFonts w:ascii="Times New Roman" w:hAnsi="Times New Roman" w:cs="Times New Roman"/>
+          <w:sz w:val="24"/>
+          <w:szCs w:val="24"/>
+        </w:rPr>
+      </w:pPr>
+      <w:r>
+        <w:rPr>
+          <w:rFonts w:ascii="Times New Roman" w:hAnsi="Times New Roman" w:cs="Times New Roman"/>
+          <w:sz w:val="24"/>
+          <w:szCs w:val="24"/>
+        </w:rPr>
+        <w:lastRenderedPageBreak/>
+        <w:t>After following the link:</w:t>
+      </w:r>
+    </w:p>
+    <w:p>
+      <w:pPr>
+        <w:rPr>
+          <w:rFonts w:ascii="Times New Roman" w:hAnsi="Times New Roman" w:cs="Times New Roman"/>
+          <w:sz w:val="24"/>
+          <w:szCs w:val="24"/>
+        </w:rPr>
+      </w:pPr>
+      <w:r>
+        <w:rPr>
+          <w:noProof/>
+        </w:rPr>
+        <w:drawing>
+          <wp:inline distT="0" distB="0" distL="0" distR="0" wp14:anchorId="4D3673A0" wp14:editId="60A8042D">
+            <wp:extent cx="5943600" cy="2657475"/>
+            <wp:effectExtent l="0" t="0" r="0" b="9525"/>
+            <wp:docPr id="7" name="Picture 7"/>
+            <wp:cNvGraphicFramePr>
+              <a:graphicFrameLocks xmlns:a="http://schemas.openxmlformats.org/drawingml/2006/main" noChangeAspect="1"/>
+            </wp:cNvGraphicFramePr>
+            <a:graphic xmlns:a="http://schemas.openxmlformats.org/drawingml/2006/main">
+              <a:graphicData uri="http://schemas.openxmlformats.org/drawingml/2006/picture">
+                <pic:pic xmlns:pic="http://schemas.openxmlformats.org/drawingml/2006/picture">
+                  <pic:nvPicPr>
+                    <pic:cNvPr id="1" name=""/>
+                    <pic:cNvPicPr/>
+                  </pic:nvPicPr>
+                  <pic:blipFill>
+                    <a:blip r:embed="rId6"/>
+                    <a:stretch>
+                      <a:fillRect/>
+                    </a:stretch>
+                  </pic:blipFill>
+                  <pic:spPr>
+                    <a:xfrm>
+                      <a:off x="0" y="0"/>
+                      <a:ext cx="5943600" cy="2657475"/>
+                    </a:xfrm>
+                    <a:prstGeom prst="rect">
+                      <a:avLst/>
+                    </a:prstGeom>
+                  </pic:spPr>
+                </pic:pic>
+              </a:graphicData>
+            </a:graphic>
+          </wp:inline>
+        </w:drawing>
+      </w:r>
+    </w:p>
+    <w:p>
+      <w:pPr>
+        <w:rPr>
+          <w:rFonts w:ascii="Times New Roman" w:hAnsi="Times New Roman" w:cs="Times New Roman"/>
+          <w:sz w:val="24"/>
+          <w:szCs w:val="24"/>
+        </w:rPr>
+      </w:pPr>
+    </w:p>
+    <w:p>
+      <w:pPr>
+        <w:rPr>
+          <w:rFonts w:ascii="Times New Roman" w:hAnsi="Times New Roman" w:cs="Times New Roman"/>
           <w:b/>
           <w:sz w:val="24"/>
           <w:szCs w:val="24"/>
@@ -517,7 +592,402 @@
           <w:sz w:val="24"/>
           <w:szCs w:val="24"/>
         </w:rPr>
-        <w:t>o Create a simple controller with a method that returns a view.</w:t>
+        <w:t>Basic route:</w:t>
+      </w:r>
+    </w:p>
+    <w:p>
+      <w:pPr>
+        <w:rPr>
+          <w:rFonts w:ascii="Times New Roman" w:hAnsi="Times New Roman" w:cs="Times New Roman"/>
+          <w:sz w:val="24"/>
+          <w:szCs w:val="24"/>
+        </w:rPr>
+      </w:pPr>
+      <w:r>
+        <w:rPr>
+          <w:noProof/>
+        </w:rPr>
+        <w:drawing>
+          <wp:inline distT="0" distB="0" distL="0" distR="0" wp14:anchorId="62587EC8" wp14:editId="4F546AFF">
+            <wp:extent cx="3629025" cy="600075"/>
+            <wp:effectExtent l="0" t="0" r="9525" b="9525"/>
+            <wp:docPr id="3" name="Picture 3"/>
+            <wp:cNvGraphicFramePr>
+              <a:graphicFrameLocks xmlns:a="http://schemas.openxmlformats.org/drawingml/2006/main" noChangeAspect="1"/>
+            </wp:cNvGraphicFramePr>
+            <a:graphic xmlns:a="http://schemas.openxmlformats.org/drawingml/2006/main">
+              <a:graphicData uri="http://schemas.openxmlformats.org/drawingml/2006/picture">
+                <pic:pic xmlns:pic="http://schemas.openxmlformats.org/drawingml/2006/picture">
+                  <pic:nvPicPr>
+                    <pic:cNvPr id="1" name=""/>
+                    <pic:cNvPicPr/>
+                  </pic:nvPicPr>
+                  <pic:blipFill>
+                    <a:blip r:embed="rId7"/>
+                    <a:stretch>
+                      <a:fillRect/>
+                    </a:stretch>
+                  </pic:blipFill>
+                  <pic:spPr>
+                    <a:xfrm>
+                      <a:off x="0" y="0"/>
+                      <a:ext cx="3629025" cy="600075"/>
+                    </a:xfrm>
+                    <a:prstGeom prst="rect">
+                      <a:avLst/>
+                    </a:prstGeom>
+                  </pic:spPr>
+                </pic:pic>
+              </a:graphicData>
+            </a:graphic>
+          </wp:inline>
+        </w:drawing>
+      </w:r>
+    </w:p>
+    <w:p>
+      <w:pPr>
+        <w:rPr>
+          <w:rFonts w:ascii="Times New Roman" w:hAnsi="Times New Roman" w:cs="Times New Roman"/>
+          <w:sz w:val="24"/>
+          <w:szCs w:val="24"/>
+        </w:rPr>
+      </w:pPr>
+      <w:r>
+        <w:rPr>
+          <w:rFonts w:ascii="Times New Roman" w:hAnsi="Times New Roman" w:cs="Times New Roman"/>
+          <w:sz w:val="24"/>
+          <w:szCs w:val="24"/>
+        </w:rPr>
+        <w:t>View:</w:t>
+      </w:r>
+    </w:p>
+    <w:p>
+      <w:pPr>
+        <w:rPr>
+          <w:rFonts w:ascii="Times New Roman" w:hAnsi="Times New Roman" w:cs="Times New Roman"/>
+          <w:sz w:val="24"/>
+          <w:szCs w:val="24"/>
+        </w:rPr>
+      </w:pPr>
+      <w:r>
+        <w:rPr>
+          <w:noProof/>
+        </w:rPr>
+        <w:drawing>
+          <wp:inline distT="0" distB="0" distL="0" distR="0" wp14:anchorId="314AD802" wp14:editId="1C37C5F8">
+            <wp:extent cx="4591050" cy="762000"/>
+            <wp:effectExtent l="0" t="0" r="0" b="0"/>
+            <wp:docPr id="4" name="Picture 4"/>
+            <wp:cNvGraphicFramePr>
+              <a:graphicFrameLocks xmlns:a="http://schemas.openxmlformats.org/drawingml/2006/main" noChangeAspect="1"/>
+            </wp:cNvGraphicFramePr>
+            <a:graphic xmlns:a="http://schemas.openxmlformats.org/drawingml/2006/main">
+              <a:graphicData uri="http://schemas.openxmlformats.org/drawingml/2006/picture">
+                <pic:pic xmlns:pic="http://schemas.openxmlformats.org/drawingml/2006/picture">
+                  <pic:nvPicPr>
+                    <pic:cNvPr id="1" name=""/>
+                    <pic:cNvPicPr/>
+                  </pic:nvPicPr>
+                  <pic:blipFill>
+                    <a:blip r:embed="rId8"/>
+                    <a:stretch>
+                      <a:fillRect/>
+                    </a:stretch>
+                  </pic:blipFill>
+                  <pic:spPr>
+                    <a:xfrm>
+                      <a:off x="0" y="0"/>
+                      <a:ext cx="4591050" cy="762000"/>
+                    </a:xfrm>
+                    <a:prstGeom prst="rect">
+                      <a:avLst/>
+                    </a:prstGeom>
+                  </pic:spPr>
+                </pic:pic>
+              </a:graphicData>
+            </a:graphic>
+          </wp:inline>
+        </w:drawing>
+      </w:r>
+    </w:p>
+    <w:p>
+      <w:pPr>
+        <w:rPr>
+          <w:rFonts w:ascii="Times New Roman" w:hAnsi="Times New Roman" w:cs="Times New Roman"/>
+          <w:sz w:val="24"/>
+          <w:szCs w:val="24"/>
+        </w:rPr>
+      </w:pPr>
+      <w:r>
+        <w:rPr>
+          <w:rFonts w:ascii="Times New Roman" w:hAnsi="Times New Roman" w:cs="Times New Roman"/>
+          <w:sz w:val="24"/>
+          <w:szCs w:val="24"/>
+        </w:rPr>
+        <w:t>Web page:</w:t>
+      </w:r>
+    </w:p>
+    <w:p>
+      <w:pPr>
+        <w:rPr>
+          <w:rFonts w:ascii="Times New Roman" w:hAnsi="Times New Roman" w:cs="Times New Roman"/>
+          <w:sz w:val="24"/>
+          <w:szCs w:val="24"/>
+        </w:rPr>
+      </w:pPr>
+      <w:r>
+        <w:rPr>
+          <w:noProof/>
+        </w:rPr>
+        <w:drawing>
+          <wp:inline distT="0" distB="0" distL="0" distR="0" wp14:anchorId="19043445" wp14:editId="51560060">
+            <wp:extent cx="4591050" cy="1740773"/>
+            <wp:effectExtent l="19050" t="19050" r="19050" b="12065"/>
+            <wp:docPr id="14" name="Picture 14"/>
+            <wp:cNvGraphicFramePr>
+              <a:graphicFrameLocks xmlns:a="http://schemas.openxmlformats.org/drawingml/2006/main" noChangeAspect="1"/>
+            </wp:cNvGraphicFramePr>
+            <a:graphic xmlns:a="http://schemas.openxmlformats.org/drawingml/2006/main">
+              <a:graphicData uri="http://schemas.openxmlformats.org/drawingml/2006/picture">
+                <pic:pic xmlns:pic="http://schemas.openxmlformats.org/drawingml/2006/picture">
+                  <pic:nvPicPr>
+                    <pic:cNvPr id="1" name=""/>
+                    <pic:cNvPicPr/>
+                  </pic:nvPicPr>
+                  <pic:blipFill>
+                    <a:blip r:embed="rId9"/>
+                    <a:stretch>
+                      <a:fillRect/>
+                    </a:stretch>
+                  </pic:blipFill>
+                  <pic:spPr>
+                    <a:xfrm>
+                      <a:off x="0" y="0"/>
+                      <a:ext cx="4664674" cy="1768689"/>
+                    </a:xfrm>
+                    <a:prstGeom prst="rect">
+                      <a:avLst/>
+                    </a:prstGeom>
+                    <a:ln w="12700">
+                      <a:solidFill>
+                        <a:schemeClr val="tx1"/>
+                      </a:solidFill>
+                    </a:ln>
+                  </pic:spPr>
+                </pic:pic>
+              </a:graphicData>
+            </a:graphic>
+          </wp:inline>
+        </w:drawing>
+      </w:r>
+    </w:p>
+    <w:p>
+      <w:pPr>
+        <w:rPr>
+          <w:rFonts w:ascii="Times New Roman" w:hAnsi="Times New Roman" w:cs="Times New Roman"/>
+          <w:sz w:val="24"/>
+          <w:szCs w:val="24"/>
+        </w:rPr>
+      </w:pPr>
+      <w:r>
+        <w:rPr>
+          <w:rFonts w:ascii="Times New Roman" w:hAnsi="Times New Roman" w:cs="Times New Roman"/>
+          <w:sz w:val="24"/>
+          <w:szCs w:val="24"/>
+        </w:rPr>
+        <w:lastRenderedPageBreak/>
+        <w:t xml:space="preserve">o </w:t>
+      </w:r>
+      <w:bookmarkStart w:id="0" w:name="_Hlk181964322"/>
+      <w:r>
+        <w:rPr>
+          <w:rFonts w:ascii="Times New Roman" w:hAnsi="Times New Roman" w:cs="Times New Roman"/>
+          <w:sz w:val="24"/>
+          <w:szCs w:val="24"/>
+        </w:rPr>
+        <w:t>Create a simple controller with a method that returns a view.</w:t>
+      </w:r>
+      <w:bookmarkEnd w:id="0"/>
+    </w:p>
+    <w:p>
+      <w:pPr>
+        <w:rPr>
+          <w:rFonts w:ascii="Times New Roman" w:hAnsi="Times New Roman" w:cs="Times New Roman"/>
+          <w:sz w:val="24"/>
+          <w:szCs w:val="24"/>
+        </w:rPr>
+      </w:pPr>
+      <w:r>
+        <w:rPr>
+          <w:noProof/>
+        </w:rPr>
+        <w:drawing>
+          <wp:inline distT="0" distB="0" distL="0" distR="0" wp14:anchorId="07C41538" wp14:editId="7EFC2CCF">
+            <wp:extent cx="5943600" cy="424180"/>
+            <wp:effectExtent l="0" t="0" r="0" b="0"/>
+            <wp:docPr id="8" name="Picture 8"/>
+            <wp:cNvGraphicFramePr>
+              <a:graphicFrameLocks xmlns:a="http://schemas.openxmlformats.org/drawingml/2006/main" noChangeAspect="1"/>
+            </wp:cNvGraphicFramePr>
+            <a:graphic xmlns:a="http://schemas.openxmlformats.org/drawingml/2006/main">
+              <a:graphicData uri="http://schemas.openxmlformats.org/drawingml/2006/picture">
+                <pic:pic xmlns:pic="http://schemas.openxmlformats.org/drawingml/2006/picture">
+                  <pic:nvPicPr>
+                    <pic:cNvPr id="1" name=""/>
+                    <pic:cNvPicPr/>
+                  </pic:nvPicPr>
+                  <pic:blipFill>
+                    <a:blip r:embed="rId10"/>
+                    <a:stretch>
+                      <a:fillRect/>
+                    </a:stretch>
+                  </pic:blipFill>
+                  <pic:spPr>
+                    <a:xfrm>
+                      <a:off x="0" y="0"/>
+                      <a:ext cx="5943600" cy="424180"/>
+                    </a:xfrm>
+                    <a:prstGeom prst="rect">
+                      <a:avLst/>
+                    </a:prstGeom>
+                  </pic:spPr>
+                </pic:pic>
+              </a:graphicData>
+            </a:graphic>
+          </wp:inline>
+        </w:drawing>
+      </w:r>
+    </w:p>
+    <w:p>
+      <w:pPr>
+        <w:rPr>
+          <w:rFonts w:ascii="Times New Roman" w:hAnsi="Times New Roman" w:cs="Times New Roman"/>
+          <w:sz w:val="24"/>
+          <w:szCs w:val="24"/>
+        </w:rPr>
+      </w:pPr>
+      <w:r>
+        <w:rPr>
+          <w:rFonts w:ascii="Times New Roman" w:hAnsi="Times New Roman" w:cs="Times New Roman"/>
+          <w:sz w:val="24"/>
+          <w:szCs w:val="24"/>
+        </w:rPr>
+        <w:t>After creating:</w:t>
+      </w:r>
+    </w:p>
+    <w:p>
+      <w:pPr>
+        <w:rPr>
+          <w:rFonts w:ascii="Times New Roman" w:hAnsi="Times New Roman" w:cs="Times New Roman"/>
+          <w:sz w:val="24"/>
+          <w:szCs w:val="24"/>
+        </w:rPr>
+      </w:pPr>
+      <w:r>
+        <w:rPr>
+          <w:noProof/>
+        </w:rPr>
+        <w:drawing>
+          <wp:inline distT="0" distB="0" distL="0" distR="0" wp14:anchorId="740BB97B" wp14:editId="3967F229">
+            <wp:extent cx="4419600" cy="2250111"/>
+            <wp:effectExtent l="0" t="0" r="0" b="0"/>
+            <wp:docPr id="10" name="Picture 10"/>
+            <wp:cNvGraphicFramePr>
+              <a:graphicFrameLocks xmlns:a="http://schemas.openxmlformats.org/drawingml/2006/main" noChangeAspect="1"/>
+            </wp:cNvGraphicFramePr>
+            <a:graphic xmlns:a="http://schemas.openxmlformats.org/drawingml/2006/main">
+              <a:graphicData uri="http://schemas.openxmlformats.org/drawingml/2006/picture">
+                <pic:pic xmlns:pic="http://schemas.openxmlformats.org/drawingml/2006/picture">
+                  <pic:nvPicPr>
+                    <pic:cNvPr id="1" name=""/>
+                    <pic:cNvPicPr/>
+                  </pic:nvPicPr>
+                  <pic:blipFill>
+                    <a:blip r:embed="rId11"/>
+                    <a:stretch>
+                      <a:fillRect/>
+                    </a:stretch>
+                  </pic:blipFill>
+                  <pic:spPr>
+                    <a:xfrm>
+                      <a:off x="0" y="0"/>
+                      <a:ext cx="4439908" cy="2260450"/>
+                    </a:xfrm>
+                    <a:prstGeom prst="rect">
+                      <a:avLst/>
+                    </a:prstGeom>
+                  </pic:spPr>
+                </pic:pic>
+              </a:graphicData>
+            </a:graphic>
+          </wp:inline>
+        </w:drawing>
+      </w:r>
+    </w:p>
+    <w:p>
+      <w:pPr>
+        <w:rPr>
+          <w:rFonts w:ascii="Times New Roman" w:hAnsi="Times New Roman" w:cs="Times New Roman"/>
+          <w:sz w:val="24"/>
+          <w:szCs w:val="24"/>
+        </w:rPr>
+      </w:pPr>
+      <w:r>
+        <w:rPr>
+          <w:rFonts w:ascii="Times New Roman" w:hAnsi="Times New Roman" w:cs="Times New Roman"/>
+          <w:sz w:val="24"/>
+          <w:szCs w:val="24"/>
+        </w:rPr>
+        <w:t>Setting route:</w:t>
+      </w:r>
+    </w:p>
+    <w:p>
+      <w:pPr>
+        <w:rPr>
+          <w:rFonts w:ascii="Times New Roman" w:hAnsi="Times New Roman" w:cs="Times New Roman"/>
+          <w:sz w:val="24"/>
+          <w:szCs w:val="24"/>
+        </w:rPr>
+      </w:pPr>
+      <w:r>
+        <w:rPr>
+          <w:noProof/>
+        </w:rPr>
+        <w:drawing>
+          <wp:inline distT="0" distB="0" distL="0" distR="0" wp14:anchorId="38F3E3AF" wp14:editId="61C91361">
+            <wp:extent cx="5943600" cy="1848485"/>
+            <wp:effectExtent l="0" t="0" r="0" b="0"/>
+            <wp:docPr id="11" name="Picture 11"/>
+            <wp:cNvGraphicFramePr>
+              <a:graphicFrameLocks xmlns:a="http://schemas.openxmlformats.org/drawingml/2006/main" noChangeAspect="1"/>
+            </wp:cNvGraphicFramePr>
+            <a:graphic xmlns:a="http://schemas.openxmlformats.org/drawingml/2006/main">
+              <a:graphicData uri="http://schemas.openxmlformats.org/drawingml/2006/picture">
+                <pic:pic xmlns:pic="http://schemas.openxmlformats.org/drawingml/2006/picture">
+                  <pic:nvPicPr>
+                    <pic:cNvPr id="1" name=""/>
+                    <pic:cNvPicPr/>
+                  </pic:nvPicPr>
+                  <pic:blipFill>
+                    <a:blip r:embed="rId12"/>
+                    <a:stretch>
+                      <a:fillRect/>
+                    </a:stretch>
+                  </pic:blipFill>
+                  <pic:spPr>
+                    <a:xfrm>
+                      <a:off x="0" y="0"/>
+                      <a:ext cx="5943600" cy="1848485"/>
+                    </a:xfrm>
+                    <a:prstGeom prst="rect">
+                      <a:avLst/>
+                    </a:prstGeom>
+                  </pic:spPr>
+                </pic:pic>
+              </a:graphicData>
+            </a:graphic>
+          </wp:inline>
+        </w:drawing>
       </w:r>
     </w:p>
     <w:p>
@@ -535,6 +1005,60 @@
           <w:szCs w:val="24"/>
         </w:rPr>
         <w:t>o Pass data from the controller to the view.</w:t>
+      </w:r>
+    </w:p>
+    <w:p>
+      <w:pPr>
+        <w:rPr>
+          <w:rFonts w:ascii="Times New Roman" w:hAnsi="Times New Roman" w:cs="Times New Roman"/>
+          <w:sz w:val="24"/>
+          <w:szCs w:val="24"/>
+        </w:rPr>
+      </w:pPr>
+      <w:r>
+        <w:rPr>
+          <w:noProof/>
+        </w:rPr>
+        <w:drawing>
+          <wp:inline distT="0" distB="0" distL="0" distR="0" wp14:anchorId="1A06EA14" wp14:editId="5D175AC5">
+            <wp:extent cx="4905375" cy="1859955"/>
+            <wp:effectExtent l="19050" t="19050" r="9525" b="26035"/>
+            <wp:docPr id="13" name="Picture 13"/>
+            <wp:cNvGraphicFramePr>
+              <a:graphicFrameLocks xmlns:a="http://schemas.openxmlformats.org/drawingml/2006/main" noChangeAspect="1"/>
+            </wp:cNvGraphicFramePr>
+            <a:graphic xmlns:a="http://schemas.openxmlformats.org/drawingml/2006/main">
+              <a:graphicData uri="http://schemas.openxmlformats.org/drawingml/2006/picture">
+                <pic:pic xmlns:pic="http://schemas.openxmlformats.org/drawingml/2006/picture">
+                  <pic:nvPicPr>
+                    <pic:cNvPr id="1" name=""/>
+                    <pic:cNvPicPr/>
+                  </pic:nvPicPr>
+                  <pic:blipFill>
+                    <a:blip r:embed="rId9"/>
+                    <a:stretch>
+                      <a:fillRect/>
+                    </a:stretch>
+                  </pic:blipFill>
+                  <pic:spPr>
+                    <a:xfrm>
+                      <a:off x="0" y="0"/>
+                      <a:ext cx="4936228" cy="1871653"/>
+                    </a:xfrm>
+                    <a:prstGeom prst="rect">
+                      <a:avLst/>
+                    </a:prstGeom>
+                    <a:ln w="12700">
+                      <a:solidFill>
+                        <a:schemeClr val="tx1"/>
+                      </a:solidFill>
+                    </a:ln>
+                  </pic:spPr>
+                </pic:pic>
+              </a:graphicData>
+            </a:graphic>
+          </wp:inline>
+        </w:drawing>
       </w:r>
     </w:p>
     <w:p>
@@ -546,7 +1070,6 @@
           <w:szCs w:val="24"/>
         </w:rPr>
       </w:pPr>
-      <w:bookmarkStart w:id="0" w:name="_GoBack"/>
       <w:r>
         <w:rPr>
           <w:rFonts w:ascii="Times New Roman" w:hAnsi="Times New Roman" w:cs="Times New Roman"/>
@@ -554,21 +1077,23 @@
           <w:sz w:val="28"/>
           <w:szCs w:val="24"/>
         </w:rPr>
+        <w:lastRenderedPageBreak/>
         <w:t>Part 2: Building the Application (40 Marks)</w:t>
       </w:r>
     </w:p>
-    <w:bookmarkEnd w:id="0"/>
-    <w:p>
-      <w:pPr>
-        <w:rPr>
-          <w:rFonts w:ascii="Times New Roman" w:hAnsi="Times New Roman" w:cs="Times New Roman"/>
-          <w:sz w:val="24"/>
-          <w:szCs w:val="24"/>
-        </w:rPr>
-      </w:pPr>
-      <w:r>
-        <w:rPr>
-          <w:rFonts w:ascii="Times New Roman" w:hAnsi="Times New Roman" w:cs="Times New Roman"/>
+    <w:p>
+      <w:pPr>
+        <w:rPr>
+          <w:rFonts w:ascii="Times New Roman" w:hAnsi="Times New Roman" w:cs="Times New Roman"/>
+          <w:b/>
+          <w:sz w:val="24"/>
+          <w:szCs w:val="24"/>
+        </w:rPr>
+      </w:pPr>
+      <w:r>
+        <w:rPr>
+          <w:rFonts w:ascii="Times New Roman" w:hAnsi="Times New Roman" w:cs="Times New Roman"/>
+          <w:b/>
           <w:sz w:val="24"/>
           <w:szCs w:val="24"/>
         </w:rPr>
@@ -630,13 +1155,15 @@
       <w:pPr>
         <w:rPr>
           <w:rFonts w:ascii="Times New Roman" w:hAnsi="Times New Roman" w:cs="Times New Roman"/>
-          <w:sz w:val="24"/>
-          <w:szCs w:val="24"/>
-        </w:rPr>
-      </w:pPr>
-      <w:r>
-        <w:rPr>
-          <w:rFonts w:ascii="Times New Roman" w:hAnsi="Times New Roman" w:cs="Times New Roman"/>
+          <w:b/>
+          <w:sz w:val="24"/>
+          <w:szCs w:val="24"/>
+        </w:rPr>
+      </w:pPr>
+      <w:r>
+        <w:rPr>
+          <w:rFonts w:ascii="Times New Roman" w:hAnsi="Times New Roman" w:cs="Times New Roman"/>
+          <w:b/>
           <w:sz w:val="24"/>
           <w:szCs w:val="24"/>
         </w:rPr>
@@ -698,13 +1225,15 @@
       <w:pPr>
         <w:rPr>
           <w:rFonts w:ascii="Times New Roman" w:hAnsi="Times New Roman" w:cs="Times New Roman"/>
-          <w:sz w:val="24"/>
-          <w:szCs w:val="24"/>
-        </w:rPr>
-      </w:pPr>
-      <w:r>
-        <w:rPr>
-          <w:rFonts w:ascii="Times New Roman" w:hAnsi="Times New Roman" w:cs="Times New Roman"/>
+          <w:b/>
+          <w:sz w:val="24"/>
+          <w:szCs w:val="24"/>
+        </w:rPr>
+      </w:pPr>
+      <w:r>
+        <w:rPr>
+          <w:rFonts w:ascii="Times New Roman" w:hAnsi="Times New Roman" w:cs="Times New Roman"/>
+          <w:b/>
           <w:sz w:val="24"/>
           <w:szCs w:val="24"/>
         </w:rPr>
@@ -759,271 +1288,275 @@
           <w:sz w:val="24"/>
           <w:szCs w:val="24"/>
         </w:rPr>
+        <w:t>o Implement a layout template to be extended by other views.</w:t>
+      </w:r>
+    </w:p>
+    <w:p>
+      <w:pPr>
+        <w:rPr>
+          <w:rFonts w:ascii="Times New Roman" w:hAnsi="Times New Roman" w:cs="Times New Roman"/>
+          <w:b/>
+          <w:sz w:val="24"/>
+          <w:szCs w:val="24"/>
+        </w:rPr>
+      </w:pPr>
+      <w:bookmarkStart w:id="1" w:name="_GoBack"/>
+      <w:r>
+        <w:rPr>
+          <w:rFonts w:ascii="Times New Roman" w:hAnsi="Times New Roman" w:cs="Times New Roman"/>
+          <w:b/>
+          <w:sz w:val="24"/>
+          <w:szCs w:val="24"/>
+        </w:rPr>
+        <w:t>6. Form Handling and Validation (10 Marks):</w:t>
+      </w:r>
+    </w:p>
+    <w:bookmarkEnd w:id="1"/>
+    <w:p>
+      <w:pPr>
+        <w:rPr>
+          <w:rFonts w:ascii="Times New Roman" w:hAnsi="Times New Roman" w:cs="Times New Roman"/>
+          <w:sz w:val="24"/>
+          <w:szCs w:val="24"/>
+        </w:rPr>
+      </w:pPr>
+      <w:r>
+        <w:rPr>
+          <w:rFonts w:ascii="Times New Roman" w:hAnsi="Times New Roman" w:cs="Times New Roman"/>
+          <w:sz w:val="24"/>
+          <w:szCs w:val="24"/>
+        </w:rPr>
+        <w:t>o Create forms for data input.</w:t>
+      </w:r>
+    </w:p>
+    <w:p>
+      <w:pPr>
+        <w:rPr>
+          <w:rFonts w:ascii="Times New Roman" w:hAnsi="Times New Roman" w:cs="Times New Roman"/>
+          <w:sz w:val="24"/>
+          <w:szCs w:val="24"/>
+        </w:rPr>
+      </w:pPr>
+      <w:r>
+        <w:rPr>
+          <w:rFonts w:ascii="Times New Roman" w:hAnsi="Times New Roman" w:cs="Times New Roman"/>
+          <w:sz w:val="24"/>
+          <w:szCs w:val="24"/>
+        </w:rPr>
+        <w:t>o Implement server-side validation for form inputs.</w:t>
+      </w:r>
+    </w:p>
+    <w:p>
+      <w:pPr>
+        <w:rPr>
+          <w:rFonts w:ascii="Times New Roman" w:hAnsi="Times New Roman" w:cs="Times New Roman"/>
+          <w:sz w:val="24"/>
+          <w:szCs w:val="24"/>
+        </w:rPr>
+      </w:pPr>
+      <w:r>
+        <w:rPr>
+          <w:rFonts w:ascii="Times New Roman" w:hAnsi="Times New Roman" w:cs="Times New Roman"/>
+          <w:sz w:val="24"/>
+          <w:szCs w:val="24"/>
+        </w:rPr>
+        <w:t>o Display validation errors in the views.</w:t>
+      </w:r>
+    </w:p>
+    <w:p>
+      <w:pPr>
+        <w:rPr>
+          <w:rFonts w:ascii="Times New Roman" w:hAnsi="Times New Roman" w:cs="Times New Roman"/>
+          <w:sz w:val="24"/>
+          <w:szCs w:val="24"/>
+        </w:rPr>
+      </w:pPr>
+    </w:p>
+    <w:p>
+      <w:pPr>
+        <w:rPr>
+          <w:rFonts w:ascii="Times New Roman" w:hAnsi="Times New Roman" w:cs="Times New Roman"/>
+          <w:sz w:val="24"/>
+          <w:szCs w:val="24"/>
+        </w:rPr>
+      </w:pPr>
+      <w:r>
+        <w:rPr>
+          <w:rFonts w:ascii="Times New Roman" w:hAnsi="Times New Roman" w:cs="Times New Roman"/>
+          <w:sz w:val="24"/>
+          <w:szCs w:val="24"/>
+        </w:rPr>
+        <w:t>Part 3: Advanced Features (30 Marks)</w:t>
+      </w:r>
+    </w:p>
+    <w:p>
+      <w:pPr>
+        <w:rPr>
+          <w:rFonts w:ascii="Times New Roman" w:hAnsi="Times New Roman" w:cs="Times New Roman"/>
+          <w:sz w:val="24"/>
+          <w:szCs w:val="24"/>
+        </w:rPr>
+      </w:pPr>
+      <w:r>
+        <w:rPr>
+          <w:rFonts w:ascii="Times New Roman" w:hAnsi="Times New Roman" w:cs="Times New Roman"/>
+          <w:sz w:val="24"/>
+          <w:szCs w:val="24"/>
+        </w:rPr>
+        <w:t>7. Authentication and Authorization (10 Marks):</w:t>
+      </w:r>
+    </w:p>
+    <w:p>
+      <w:pPr>
+        <w:rPr>
+          <w:rFonts w:ascii="Times New Roman" w:hAnsi="Times New Roman" w:cs="Times New Roman"/>
+          <w:sz w:val="24"/>
+          <w:szCs w:val="24"/>
+        </w:rPr>
+      </w:pPr>
+      <w:r>
+        <w:rPr>
+          <w:rFonts w:ascii="Times New Roman" w:hAnsi="Times New Roman" w:cs="Times New Roman"/>
+          <w:sz w:val="24"/>
+          <w:szCs w:val="24"/>
+        </w:rPr>
+        <w:t>o Implement user authentication using Laravel’s built-in features.</w:t>
+      </w:r>
+    </w:p>
+    <w:p>
+      <w:pPr>
+        <w:rPr>
+          <w:rFonts w:ascii="Times New Roman" w:hAnsi="Times New Roman" w:cs="Times New Roman"/>
+          <w:sz w:val="24"/>
+          <w:szCs w:val="24"/>
+        </w:rPr>
+      </w:pPr>
+      <w:r>
+        <w:rPr>
+          <w:rFonts w:ascii="Times New Roman" w:hAnsi="Times New Roman" w:cs="Times New Roman"/>
+          <w:sz w:val="24"/>
+          <w:szCs w:val="24"/>
+        </w:rPr>
+        <w:t>o Restrict access to certain parts of the application based on user roles.</w:t>
+      </w:r>
+    </w:p>
+    <w:p>
+      <w:pPr>
+        <w:rPr>
+          <w:rFonts w:ascii="Times New Roman" w:hAnsi="Times New Roman" w:cs="Times New Roman"/>
+          <w:sz w:val="24"/>
+          <w:szCs w:val="24"/>
+        </w:rPr>
+      </w:pPr>
+      <w:r>
+        <w:rPr>
+          <w:rFonts w:ascii="Times New Roman" w:hAnsi="Times New Roman" w:cs="Times New Roman"/>
+          <w:sz w:val="24"/>
+          <w:szCs w:val="24"/>
+        </w:rPr>
+        <w:t>o Implement user registration and login functionality.</w:t>
+      </w:r>
+    </w:p>
+    <w:p>
+      <w:pPr>
+        <w:rPr>
+          <w:rFonts w:ascii="Times New Roman" w:hAnsi="Times New Roman" w:cs="Times New Roman"/>
+          <w:sz w:val="24"/>
+          <w:szCs w:val="24"/>
+        </w:rPr>
+      </w:pPr>
+      <w:r>
+        <w:rPr>
+          <w:rFonts w:ascii="Times New Roman" w:hAnsi="Times New Roman" w:cs="Times New Roman"/>
+          <w:sz w:val="24"/>
+          <w:szCs w:val="24"/>
+        </w:rPr>
+        <w:t>8. AJAX and API Integration (10 Marks):</w:t>
+      </w:r>
+    </w:p>
+    <w:p>
+      <w:pPr>
+        <w:rPr>
+          <w:rFonts w:ascii="Times New Roman" w:hAnsi="Times New Roman" w:cs="Times New Roman"/>
+          <w:sz w:val="24"/>
+          <w:szCs w:val="24"/>
+        </w:rPr>
+      </w:pPr>
+      <w:r>
+        <w:rPr>
+          <w:rFonts w:ascii="Times New Roman" w:hAnsi="Times New Roman" w:cs="Times New Roman"/>
+          <w:sz w:val="24"/>
+          <w:szCs w:val="24"/>
+        </w:rPr>
+        <w:t>o Use AJAX to create a dynamic and responsive user interface.</w:t>
+      </w:r>
+    </w:p>
+    <w:p>
+      <w:pPr>
+        <w:rPr>
+          <w:rFonts w:ascii="Times New Roman" w:hAnsi="Times New Roman" w:cs="Times New Roman"/>
+          <w:sz w:val="24"/>
+          <w:szCs w:val="24"/>
+        </w:rPr>
+      </w:pPr>
+      <w:r>
+        <w:rPr>
+          <w:rFonts w:ascii="Times New Roman" w:hAnsi="Times New Roman" w:cs="Times New Roman"/>
+          <w:sz w:val="24"/>
+          <w:szCs w:val="24"/>
+        </w:rPr>
+        <w:t>o Integrate a third-party API into your application.</w:t>
+      </w:r>
+    </w:p>
+    <w:p>
+      <w:pPr>
+        <w:rPr>
+          <w:rFonts w:ascii="Times New Roman" w:hAnsi="Times New Roman" w:cs="Times New Roman"/>
+          <w:sz w:val="24"/>
+          <w:szCs w:val="24"/>
+        </w:rPr>
+      </w:pPr>
+      <w:r>
+        <w:rPr>
+          <w:rFonts w:ascii="Times New Roman" w:hAnsi="Times New Roman" w:cs="Times New Roman"/>
+          <w:sz w:val="24"/>
+          <w:szCs w:val="24"/>
+        </w:rPr>
+        <w:t>o Display data retrieved from the API in your views.</w:t>
+      </w:r>
+    </w:p>
+    <w:p>
+      <w:pPr>
+        <w:rPr>
+          <w:rFonts w:ascii="Times New Roman" w:hAnsi="Times New Roman" w:cs="Times New Roman"/>
+          <w:sz w:val="24"/>
+          <w:szCs w:val="24"/>
+        </w:rPr>
+      </w:pPr>
+      <w:r>
+        <w:rPr>
+          <w:rFonts w:ascii="Times New Roman" w:hAnsi="Times New Roman" w:cs="Times New Roman"/>
+          <w:sz w:val="24"/>
+          <w:szCs w:val="24"/>
+        </w:rPr>
+        <w:t>Part 4: Project Submission and Presentation (20 Marks)</w:t>
+      </w:r>
+    </w:p>
+    <w:p>
+      <w:pPr>
+        <w:rPr>
+          <w:rFonts w:ascii="Times New Roman" w:hAnsi="Times New Roman" w:cs="Times New Roman"/>
+          <w:sz w:val="24"/>
+          <w:szCs w:val="24"/>
+        </w:rPr>
+      </w:pPr>
+      <w:r>
+        <w:rPr>
+          <w:rFonts w:ascii="Times New Roman" w:hAnsi="Times New Roman" w:cs="Times New Roman"/>
+          <w:sz w:val="24"/>
+          <w:szCs w:val="24"/>
+        </w:rPr>
         <w:lastRenderedPageBreak/>
-        <w:t>o Implement a layout template to be extended by other views.</w:t>
-      </w:r>
-    </w:p>
-    <w:p>
-      <w:pPr>
-        <w:rPr>
-          <w:rFonts w:ascii="Times New Roman" w:hAnsi="Times New Roman" w:cs="Times New Roman"/>
-          <w:sz w:val="24"/>
-          <w:szCs w:val="24"/>
-        </w:rPr>
-      </w:pPr>
-      <w:r>
-        <w:rPr>
-          <w:rFonts w:ascii="Times New Roman" w:hAnsi="Times New Roman" w:cs="Times New Roman"/>
-          <w:sz w:val="24"/>
-          <w:szCs w:val="24"/>
-        </w:rPr>
-        <w:t>6. Form Handling and Validation (10 Marks):</w:t>
-      </w:r>
-    </w:p>
-    <w:p>
-      <w:pPr>
-        <w:rPr>
-          <w:rFonts w:ascii="Times New Roman" w:hAnsi="Times New Roman" w:cs="Times New Roman"/>
-          <w:sz w:val="24"/>
-          <w:szCs w:val="24"/>
-        </w:rPr>
-      </w:pPr>
-      <w:r>
-        <w:rPr>
-          <w:rFonts w:ascii="Times New Roman" w:hAnsi="Times New Roman" w:cs="Times New Roman"/>
-          <w:sz w:val="24"/>
-          <w:szCs w:val="24"/>
-        </w:rPr>
-        <w:t>o Create forms for data input.</w:t>
-      </w:r>
-    </w:p>
-    <w:p>
-      <w:pPr>
-        <w:rPr>
-          <w:rFonts w:ascii="Times New Roman" w:hAnsi="Times New Roman" w:cs="Times New Roman"/>
-          <w:sz w:val="24"/>
-          <w:szCs w:val="24"/>
-        </w:rPr>
-      </w:pPr>
-      <w:r>
-        <w:rPr>
-          <w:rFonts w:ascii="Times New Roman" w:hAnsi="Times New Roman" w:cs="Times New Roman"/>
-          <w:sz w:val="24"/>
-          <w:szCs w:val="24"/>
-        </w:rPr>
-        <w:t>o Implement server-side validation for form inputs.</w:t>
-      </w:r>
-    </w:p>
-    <w:p>
-      <w:pPr>
-        <w:rPr>
-          <w:rFonts w:ascii="Times New Roman" w:hAnsi="Times New Roman" w:cs="Times New Roman"/>
-          <w:sz w:val="24"/>
-          <w:szCs w:val="24"/>
-        </w:rPr>
-      </w:pPr>
-      <w:r>
-        <w:rPr>
-          <w:rFonts w:ascii="Times New Roman" w:hAnsi="Times New Roman" w:cs="Times New Roman"/>
-          <w:sz w:val="24"/>
-          <w:szCs w:val="24"/>
-        </w:rPr>
-        <w:t>o Display validation errors in the views.</w:t>
-      </w:r>
-    </w:p>
-    <w:p>
-      <w:pPr>
-        <w:rPr>
-          <w:rFonts w:ascii="Times New Roman" w:hAnsi="Times New Roman" w:cs="Times New Roman"/>
-          <w:sz w:val="24"/>
-          <w:szCs w:val="24"/>
-        </w:rPr>
-      </w:pPr>
-    </w:p>
-    <w:p>
-      <w:pPr>
-        <w:rPr>
-          <w:rFonts w:ascii="Times New Roman" w:hAnsi="Times New Roman" w:cs="Times New Roman"/>
-          <w:sz w:val="24"/>
-          <w:szCs w:val="24"/>
-        </w:rPr>
-      </w:pPr>
-      <w:r>
-        <w:rPr>
-          <w:rFonts w:ascii="Times New Roman" w:hAnsi="Times New Roman" w:cs="Times New Roman"/>
-          <w:sz w:val="24"/>
-          <w:szCs w:val="24"/>
-        </w:rPr>
-        <w:t>Part 3: Advanced Features (30 Marks)</w:t>
-      </w:r>
-    </w:p>
-    <w:p>
-      <w:pPr>
-        <w:rPr>
-          <w:rFonts w:ascii="Times New Roman" w:hAnsi="Times New Roman" w:cs="Times New Roman"/>
-          <w:sz w:val="24"/>
-          <w:szCs w:val="24"/>
-        </w:rPr>
-      </w:pPr>
-      <w:r>
-        <w:rPr>
-          <w:rFonts w:ascii="Times New Roman" w:hAnsi="Times New Roman" w:cs="Times New Roman"/>
-          <w:sz w:val="24"/>
-          <w:szCs w:val="24"/>
-        </w:rPr>
-        <w:t>7. Authentication and Authorization (10 Marks):</w:t>
-      </w:r>
-    </w:p>
-    <w:p>
-      <w:pPr>
-        <w:rPr>
-          <w:rFonts w:ascii="Times New Roman" w:hAnsi="Times New Roman" w:cs="Times New Roman"/>
-          <w:sz w:val="24"/>
-          <w:szCs w:val="24"/>
-        </w:rPr>
-      </w:pPr>
-      <w:r>
-        <w:rPr>
-          <w:rFonts w:ascii="Times New Roman" w:hAnsi="Times New Roman" w:cs="Times New Roman"/>
-          <w:sz w:val="24"/>
-          <w:szCs w:val="24"/>
-        </w:rPr>
-        <w:t>o Implement user authentication using Laravel’s built-in features.</w:t>
-      </w:r>
-    </w:p>
-    <w:p>
-      <w:pPr>
-        <w:rPr>
-          <w:rFonts w:ascii="Times New Roman" w:hAnsi="Times New Roman" w:cs="Times New Roman"/>
-          <w:sz w:val="24"/>
-          <w:szCs w:val="24"/>
-        </w:rPr>
-      </w:pPr>
-      <w:r>
-        <w:rPr>
-          <w:rFonts w:ascii="Times New Roman" w:hAnsi="Times New Roman" w:cs="Times New Roman"/>
-          <w:sz w:val="24"/>
-          <w:szCs w:val="24"/>
-        </w:rPr>
-        <w:t>o Restrict access to certain parts of the application based on user roles.</w:t>
-      </w:r>
-    </w:p>
-    <w:p>
-      <w:pPr>
-        <w:rPr>
-          <w:rFonts w:ascii="Times New Roman" w:hAnsi="Times New Roman" w:cs="Times New Roman"/>
-          <w:sz w:val="24"/>
-          <w:szCs w:val="24"/>
-        </w:rPr>
-      </w:pPr>
-      <w:r>
-        <w:rPr>
-          <w:rFonts w:ascii="Times New Roman" w:hAnsi="Times New Roman" w:cs="Times New Roman"/>
-          <w:sz w:val="24"/>
-          <w:szCs w:val="24"/>
-        </w:rPr>
-        <w:t>o Implement user registration and login functionality.</w:t>
-      </w:r>
-    </w:p>
-    <w:p>
-      <w:pPr>
-        <w:rPr>
-          <w:rFonts w:ascii="Times New Roman" w:hAnsi="Times New Roman" w:cs="Times New Roman"/>
-          <w:sz w:val="24"/>
-          <w:szCs w:val="24"/>
-        </w:rPr>
-      </w:pPr>
-      <w:r>
-        <w:rPr>
-          <w:rFonts w:ascii="Times New Roman" w:hAnsi="Times New Roman" w:cs="Times New Roman"/>
-          <w:sz w:val="24"/>
-          <w:szCs w:val="24"/>
-        </w:rPr>
-        <w:t>8. AJAX and API Integration (10 Marks):</w:t>
-      </w:r>
-    </w:p>
-    <w:p>
-      <w:pPr>
-        <w:rPr>
-          <w:rFonts w:ascii="Times New Roman" w:hAnsi="Times New Roman" w:cs="Times New Roman"/>
-          <w:sz w:val="24"/>
-          <w:szCs w:val="24"/>
-        </w:rPr>
-      </w:pPr>
-      <w:r>
-        <w:rPr>
-          <w:rFonts w:ascii="Times New Roman" w:hAnsi="Times New Roman" w:cs="Times New Roman"/>
-          <w:sz w:val="24"/>
-          <w:szCs w:val="24"/>
-        </w:rPr>
-        <w:t>o Use AJAX to create a dynamic and responsive user interface.</w:t>
-      </w:r>
-    </w:p>
-    <w:p>
-      <w:pPr>
-        <w:rPr>
-          <w:rFonts w:ascii="Times New Roman" w:hAnsi="Times New Roman" w:cs="Times New Roman"/>
-          <w:sz w:val="24"/>
-          <w:szCs w:val="24"/>
-        </w:rPr>
-      </w:pPr>
-      <w:r>
-        <w:rPr>
-          <w:rFonts w:ascii="Times New Roman" w:hAnsi="Times New Roman" w:cs="Times New Roman"/>
-          <w:sz w:val="24"/>
-          <w:szCs w:val="24"/>
-        </w:rPr>
-        <w:t>o Integrate a third-party API into your application.</w:t>
-      </w:r>
-    </w:p>
-    <w:p>
-      <w:pPr>
-        <w:rPr>
-          <w:rFonts w:ascii="Times New Roman" w:hAnsi="Times New Roman" w:cs="Times New Roman"/>
-          <w:sz w:val="24"/>
-          <w:szCs w:val="24"/>
-        </w:rPr>
-      </w:pPr>
-      <w:r>
-        <w:rPr>
-          <w:rFonts w:ascii="Times New Roman" w:hAnsi="Times New Roman" w:cs="Times New Roman"/>
-          <w:sz w:val="24"/>
-          <w:szCs w:val="24"/>
-        </w:rPr>
-        <w:t>o Display data retrieved from the API in your views.</w:t>
-      </w:r>
-    </w:p>
-    <w:p>
-      <w:pPr>
-        <w:rPr>
-          <w:rFonts w:ascii="Times New Roman" w:hAnsi="Times New Roman" w:cs="Times New Roman"/>
-          <w:sz w:val="24"/>
-          <w:szCs w:val="24"/>
-        </w:rPr>
-      </w:pPr>
-      <w:r>
-        <w:rPr>
-          <w:rFonts w:ascii="Times New Roman" w:hAnsi="Times New Roman" w:cs="Times New Roman"/>
-          <w:sz w:val="24"/>
-          <w:szCs w:val="24"/>
-        </w:rPr>
-        <w:t>Part 4: Project Submission and Presentation (20 Marks)</w:t>
-      </w:r>
-    </w:p>
-    <w:p>
-      <w:pPr>
-        <w:rPr>
-          <w:rFonts w:ascii="Times New Roman" w:hAnsi="Times New Roman" w:cs="Times New Roman"/>
-          <w:sz w:val="24"/>
-          <w:szCs w:val="24"/>
-        </w:rPr>
-      </w:pPr>
-      <w:r>
-        <w:rPr>
-          <w:rFonts w:ascii="Times New Roman" w:hAnsi="Times New Roman" w:cs="Times New Roman"/>
-          <w:sz w:val="24"/>
-          <w:szCs w:val="24"/>
-        </w:rPr>
         <w:t>10. Project Report (15 Marks):</w:t>
       </w:r>
     </w:p>
@@ -1220,263 +1753,263 @@
           <w:sz w:val="24"/>
           <w:szCs w:val="24"/>
         </w:rPr>
+        <w:t>o Create a web application that allows users to search for local businesses, view</w:t>
+      </w:r>
+    </w:p>
+    <w:p>
+      <w:pPr>
+        <w:rPr>
+          <w:rFonts w:ascii="Times New Roman" w:hAnsi="Times New Roman" w:cs="Times New Roman"/>
+          <w:sz w:val="24"/>
+          <w:szCs w:val="24"/>
+        </w:rPr>
+      </w:pPr>
+      <w:r>
+        <w:rPr>
+          <w:rFonts w:ascii="Times New Roman" w:hAnsi="Times New Roman" w:cs="Times New Roman"/>
+          <w:sz w:val="24"/>
+          <w:szCs w:val="24"/>
+        </w:rPr>
+        <w:t>details, and leave reviews.</w:t>
+      </w:r>
+    </w:p>
+    <w:p>
+      <w:pPr>
+        <w:rPr>
+          <w:rFonts w:ascii="Times New Roman" w:hAnsi="Times New Roman" w:cs="Times New Roman"/>
+          <w:sz w:val="24"/>
+          <w:szCs w:val="24"/>
+        </w:rPr>
+      </w:pPr>
+      <w:r>
+        <w:rPr>
+          <w:rFonts w:ascii="Times New Roman" w:hAnsi="Times New Roman" w:cs="Times New Roman"/>
+          <w:sz w:val="24"/>
+          <w:szCs w:val="24"/>
+        </w:rPr>
+        <w:t>o Implement a real-time notification system to inform business owners of new</w:t>
+      </w:r>
+    </w:p>
+    <w:p>
+      <w:pPr>
+        <w:rPr>
+          <w:rFonts w:ascii="Times New Roman" w:hAnsi="Times New Roman" w:cs="Times New Roman"/>
+          <w:sz w:val="24"/>
+          <w:szCs w:val="24"/>
+        </w:rPr>
+      </w:pPr>
+      <w:r>
+        <w:rPr>
+          <w:rFonts w:ascii="Times New Roman" w:hAnsi="Times New Roman" w:cs="Times New Roman"/>
+          <w:sz w:val="24"/>
+          <w:szCs w:val="24"/>
+        </w:rPr>
+        <w:t>reviews.</w:t>
+      </w:r>
+    </w:p>
+    <w:p>
+      <w:pPr>
+        <w:rPr>
+          <w:rFonts w:ascii="Times New Roman" w:hAnsi="Times New Roman" w:cs="Times New Roman"/>
+          <w:sz w:val="24"/>
+          <w:szCs w:val="24"/>
+        </w:rPr>
+      </w:pPr>
+    </w:p>
+    <w:p>
+      <w:pPr>
+        <w:rPr>
+          <w:rFonts w:ascii="Times New Roman" w:hAnsi="Times New Roman" w:cs="Times New Roman"/>
+          <w:sz w:val="24"/>
+          <w:szCs w:val="24"/>
+        </w:rPr>
+      </w:pPr>
+      <w:r>
+        <w:rPr>
+          <w:rFonts w:ascii="Times New Roman" w:hAnsi="Times New Roman" w:cs="Times New Roman"/>
+          <w:sz w:val="24"/>
+          <w:szCs w:val="24"/>
+        </w:rPr>
+        <w:t>2. Event Management System:</w:t>
+      </w:r>
+    </w:p>
+    <w:p>
+      <w:pPr>
+        <w:rPr>
+          <w:rFonts w:ascii="Times New Roman" w:hAnsi="Times New Roman" w:cs="Times New Roman"/>
+          <w:sz w:val="24"/>
+          <w:szCs w:val="24"/>
+        </w:rPr>
+      </w:pPr>
+      <w:r>
+        <w:rPr>
+          <w:rFonts w:ascii="Times New Roman" w:hAnsi="Times New Roman" w:cs="Times New Roman"/>
+          <w:sz w:val="24"/>
+          <w:szCs w:val="24"/>
+        </w:rPr>
+        <w:t>o Develop an application for organizing and managing events, including ticket</w:t>
+      </w:r>
+    </w:p>
+    <w:p>
+      <w:pPr>
+        <w:rPr>
+          <w:rFonts w:ascii="Times New Roman" w:hAnsi="Times New Roman" w:cs="Times New Roman"/>
+          <w:sz w:val="24"/>
+          <w:szCs w:val="24"/>
+        </w:rPr>
+      </w:pPr>
+      <w:r>
+        <w:rPr>
+          <w:rFonts w:ascii="Times New Roman" w:hAnsi="Times New Roman" w:cs="Times New Roman"/>
+          <w:sz w:val="24"/>
+          <w:szCs w:val="24"/>
+        </w:rPr>
+        <w:t>sales, attendee registration, and event updates.</w:t>
+      </w:r>
+    </w:p>
+    <w:p>
+      <w:pPr>
+        <w:rPr>
+          <w:rFonts w:ascii="Times New Roman" w:hAnsi="Times New Roman" w:cs="Times New Roman"/>
+          <w:sz w:val="24"/>
+          <w:szCs w:val="24"/>
+        </w:rPr>
+      </w:pPr>
+      <w:r>
+        <w:rPr>
+          <w:rFonts w:ascii="Times New Roman" w:hAnsi="Times New Roman" w:cs="Times New Roman"/>
+          <w:sz w:val="24"/>
+          <w:szCs w:val="24"/>
+        </w:rPr>
+        <w:t>o Use AJAX for a smooth user experience and integrate with a payment gateway</w:t>
+      </w:r>
+    </w:p>
+    <w:p>
+      <w:pPr>
+        <w:rPr>
+          <w:rFonts w:ascii="Times New Roman" w:hAnsi="Times New Roman" w:cs="Times New Roman"/>
+          <w:sz w:val="24"/>
+          <w:szCs w:val="24"/>
+        </w:rPr>
+      </w:pPr>
+      <w:r>
+        <w:rPr>
+          <w:rFonts w:ascii="Times New Roman" w:hAnsi="Times New Roman" w:cs="Times New Roman"/>
+          <w:sz w:val="24"/>
+          <w:szCs w:val="24"/>
+        </w:rPr>
+        <w:t>API.</w:t>
+      </w:r>
+    </w:p>
+    <w:p>
+      <w:pPr>
+        <w:rPr>
+          <w:rFonts w:ascii="Times New Roman" w:hAnsi="Times New Roman" w:cs="Times New Roman"/>
+          <w:sz w:val="24"/>
+          <w:szCs w:val="24"/>
+        </w:rPr>
+      </w:pPr>
+    </w:p>
+    <w:p>
+      <w:pPr>
+        <w:rPr>
+          <w:rFonts w:ascii="Times New Roman" w:hAnsi="Times New Roman" w:cs="Times New Roman"/>
+          <w:sz w:val="24"/>
+          <w:szCs w:val="24"/>
+        </w:rPr>
+      </w:pPr>
+      <w:r>
+        <w:rPr>
+          <w:rFonts w:ascii="Times New Roman" w:hAnsi="Times New Roman" w:cs="Times New Roman"/>
+          <w:sz w:val="24"/>
+          <w:szCs w:val="24"/>
+        </w:rPr>
+        <w:t>3. Online Learning Platform:</w:t>
+      </w:r>
+    </w:p>
+    <w:p>
+      <w:pPr>
+        <w:rPr>
+          <w:rFonts w:ascii="Times New Roman" w:hAnsi="Times New Roman" w:cs="Times New Roman"/>
+          <w:sz w:val="24"/>
+          <w:szCs w:val="24"/>
+        </w:rPr>
+      </w:pPr>
+      <w:r>
+        <w:rPr>
+          <w:rFonts w:ascii="Times New Roman" w:hAnsi="Times New Roman" w:cs="Times New Roman"/>
+          <w:sz w:val="24"/>
+          <w:szCs w:val="24"/>
+        </w:rPr>
+        <w:t>o Build a platform for online courses, allowing instructors to upload content and</w:t>
+      </w:r>
+    </w:p>
+    <w:p>
+      <w:pPr>
+        <w:rPr>
+          <w:rFonts w:ascii="Times New Roman" w:hAnsi="Times New Roman" w:cs="Times New Roman"/>
+          <w:sz w:val="24"/>
+          <w:szCs w:val="24"/>
+        </w:rPr>
+      </w:pPr>
+      <w:r>
+        <w:rPr>
+          <w:rFonts w:ascii="Times New Roman" w:hAnsi="Times New Roman" w:cs="Times New Roman"/>
+          <w:sz w:val="24"/>
+          <w:szCs w:val="24"/>
+        </w:rPr>
+        <w:t>students to enroll and participate in courses.</w:t>
+      </w:r>
+    </w:p>
+    <w:p>
+      <w:pPr>
+        <w:rPr>
+          <w:rFonts w:ascii="Times New Roman" w:hAnsi="Times New Roman" w:cs="Times New Roman"/>
+          <w:sz w:val="24"/>
+          <w:szCs w:val="24"/>
+        </w:rPr>
+      </w:pPr>
+      <w:r>
+        <w:rPr>
+          <w:rFonts w:ascii="Times New Roman" w:hAnsi="Times New Roman" w:cs="Times New Roman"/>
+          <w:sz w:val="24"/>
+          <w:szCs w:val="24"/>
+        </w:rPr>
+        <w:t>o Implement authentication and role-based access control for instructors and</w:t>
+      </w:r>
+    </w:p>
+    <w:p>
+      <w:pPr>
+        <w:rPr>
+          <w:rFonts w:ascii="Times New Roman" w:hAnsi="Times New Roman" w:cs="Times New Roman"/>
+          <w:sz w:val="24"/>
+          <w:szCs w:val="24"/>
+        </w:rPr>
+      </w:pPr>
+      <w:r>
+        <w:rPr>
+          <w:rFonts w:ascii="Times New Roman" w:hAnsi="Times New Roman" w:cs="Times New Roman"/>
+          <w:sz w:val="24"/>
+          <w:szCs w:val="24"/>
+        </w:rPr>
+        <w:t>students.</w:t>
+      </w:r>
+    </w:p>
+    <w:p>
+      <w:pPr>
+        <w:rPr>
+          <w:rFonts w:ascii="Times New Roman" w:hAnsi="Times New Roman" w:cs="Times New Roman"/>
+          <w:sz w:val="24"/>
+          <w:szCs w:val="24"/>
+        </w:rPr>
+      </w:pPr>
+      <w:r>
+        <w:rPr>
+          <w:rFonts w:ascii="Times New Roman" w:hAnsi="Times New Roman" w:cs="Times New Roman"/>
+          <w:sz w:val="24"/>
+          <w:szCs w:val="24"/>
+        </w:rPr>
         <w:lastRenderedPageBreak/>
-        <w:t>o Create a web application that allows users to search for local businesses, view</w:t>
-      </w:r>
-    </w:p>
-    <w:p>
-      <w:pPr>
-        <w:rPr>
-          <w:rFonts w:ascii="Times New Roman" w:hAnsi="Times New Roman" w:cs="Times New Roman"/>
-          <w:sz w:val="24"/>
-          <w:szCs w:val="24"/>
-        </w:rPr>
-      </w:pPr>
-      <w:r>
-        <w:rPr>
-          <w:rFonts w:ascii="Times New Roman" w:hAnsi="Times New Roman" w:cs="Times New Roman"/>
-          <w:sz w:val="24"/>
-          <w:szCs w:val="24"/>
-        </w:rPr>
-        <w:t>details, and leave reviews.</w:t>
-      </w:r>
-    </w:p>
-    <w:p>
-      <w:pPr>
-        <w:rPr>
-          <w:rFonts w:ascii="Times New Roman" w:hAnsi="Times New Roman" w:cs="Times New Roman"/>
-          <w:sz w:val="24"/>
-          <w:szCs w:val="24"/>
-        </w:rPr>
-      </w:pPr>
-      <w:r>
-        <w:rPr>
-          <w:rFonts w:ascii="Times New Roman" w:hAnsi="Times New Roman" w:cs="Times New Roman"/>
-          <w:sz w:val="24"/>
-          <w:szCs w:val="24"/>
-        </w:rPr>
-        <w:t>o Implement a real-time notification system to inform business owners of new</w:t>
-      </w:r>
-    </w:p>
-    <w:p>
-      <w:pPr>
-        <w:rPr>
-          <w:rFonts w:ascii="Times New Roman" w:hAnsi="Times New Roman" w:cs="Times New Roman"/>
-          <w:sz w:val="24"/>
-          <w:szCs w:val="24"/>
-        </w:rPr>
-      </w:pPr>
-      <w:r>
-        <w:rPr>
-          <w:rFonts w:ascii="Times New Roman" w:hAnsi="Times New Roman" w:cs="Times New Roman"/>
-          <w:sz w:val="24"/>
-          <w:szCs w:val="24"/>
-        </w:rPr>
-        <w:t>reviews.</w:t>
-      </w:r>
-    </w:p>
-    <w:p>
-      <w:pPr>
-        <w:rPr>
-          <w:rFonts w:ascii="Times New Roman" w:hAnsi="Times New Roman" w:cs="Times New Roman"/>
-          <w:sz w:val="24"/>
-          <w:szCs w:val="24"/>
-        </w:rPr>
-      </w:pPr>
-    </w:p>
-    <w:p>
-      <w:pPr>
-        <w:rPr>
-          <w:rFonts w:ascii="Times New Roman" w:hAnsi="Times New Roman" w:cs="Times New Roman"/>
-          <w:sz w:val="24"/>
-          <w:szCs w:val="24"/>
-        </w:rPr>
-      </w:pPr>
-      <w:r>
-        <w:rPr>
-          <w:rFonts w:ascii="Times New Roman" w:hAnsi="Times New Roman" w:cs="Times New Roman"/>
-          <w:sz w:val="24"/>
-          <w:szCs w:val="24"/>
-        </w:rPr>
-        <w:t>2. Event Management System:</w:t>
-      </w:r>
-    </w:p>
-    <w:p>
-      <w:pPr>
-        <w:rPr>
-          <w:rFonts w:ascii="Times New Roman" w:hAnsi="Times New Roman" w:cs="Times New Roman"/>
-          <w:sz w:val="24"/>
-          <w:szCs w:val="24"/>
-        </w:rPr>
-      </w:pPr>
-      <w:r>
-        <w:rPr>
-          <w:rFonts w:ascii="Times New Roman" w:hAnsi="Times New Roman" w:cs="Times New Roman"/>
-          <w:sz w:val="24"/>
-          <w:szCs w:val="24"/>
-        </w:rPr>
-        <w:t>o Develop an application for organizing and managing events, including ticket</w:t>
-      </w:r>
-    </w:p>
-    <w:p>
-      <w:pPr>
-        <w:rPr>
-          <w:rFonts w:ascii="Times New Roman" w:hAnsi="Times New Roman" w:cs="Times New Roman"/>
-          <w:sz w:val="24"/>
-          <w:szCs w:val="24"/>
-        </w:rPr>
-      </w:pPr>
-      <w:r>
-        <w:rPr>
-          <w:rFonts w:ascii="Times New Roman" w:hAnsi="Times New Roman" w:cs="Times New Roman"/>
-          <w:sz w:val="24"/>
-          <w:szCs w:val="24"/>
-        </w:rPr>
-        <w:t>sales, attendee registration, and event updates.</w:t>
-      </w:r>
-    </w:p>
-    <w:p>
-      <w:pPr>
-        <w:rPr>
-          <w:rFonts w:ascii="Times New Roman" w:hAnsi="Times New Roman" w:cs="Times New Roman"/>
-          <w:sz w:val="24"/>
-          <w:szCs w:val="24"/>
-        </w:rPr>
-      </w:pPr>
-      <w:r>
-        <w:rPr>
-          <w:rFonts w:ascii="Times New Roman" w:hAnsi="Times New Roman" w:cs="Times New Roman"/>
-          <w:sz w:val="24"/>
-          <w:szCs w:val="24"/>
-        </w:rPr>
-        <w:t>o Use AJAX for a smooth user experience and integrate with a payment gateway</w:t>
-      </w:r>
-    </w:p>
-    <w:p>
-      <w:pPr>
-        <w:rPr>
-          <w:rFonts w:ascii="Times New Roman" w:hAnsi="Times New Roman" w:cs="Times New Roman"/>
-          <w:sz w:val="24"/>
-          <w:szCs w:val="24"/>
-        </w:rPr>
-      </w:pPr>
-      <w:r>
-        <w:rPr>
-          <w:rFonts w:ascii="Times New Roman" w:hAnsi="Times New Roman" w:cs="Times New Roman"/>
-          <w:sz w:val="24"/>
-          <w:szCs w:val="24"/>
-        </w:rPr>
-        <w:t>API.</w:t>
-      </w:r>
-    </w:p>
-    <w:p>
-      <w:pPr>
-        <w:rPr>
-          <w:rFonts w:ascii="Times New Roman" w:hAnsi="Times New Roman" w:cs="Times New Roman"/>
-          <w:sz w:val="24"/>
-          <w:szCs w:val="24"/>
-        </w:rPr>
-      </w:pPr>
-    </w:p>
-    <w:p>
-      <w:pPr>
-        <w:rPr>
-          <w:rFonts w:ascii="Times New Roman" w:hAnsi="Times New Roman" w:cs="Times New Roman"/>
-          <w:sz w:val="24"/>
-          <w:szCs w:val="24"/>
-        </w:rPr>
-      </w:pPr>
-      <w:r>
-        <w:rPr>
-          <w:rFonts w:ascii="Times New Roman" w:hAnsi="Times New Roman" w:cs="Times New Roman"/>
-          <w:sz w:val="24"/>
-          <w:szCs w:val="24"/>
-        </w:rPr>
-        <w:t>3. Online Learning Platform:</w:t>
-      </w:r>
-    </w:p>
-    <w:p>
-      <w:pPr>
-        <w:rPr>
-          <w:rFonts w:ascii="Times New Roman" w:hAnsi="Times New Roman" w:cs="Times New Roman"/>
-          <w:sz w:val="24"/>
-          <w:szCs w:val="24"/>
-        </w:rPr>
-      </w:pPr>
-      <w:r>
-        <w:rPr>
-          <w:rFonts w:ascii="Times New Roman" w:hAnsi="Times New Roman" w:cs="Times New Roman"/>
-          <w:sz w:val="24"/>
-          <w:szCs w:val="24"/>
-        </w:rPr>
-        <w:t>o Build a platform for online courses, allowing instructors to upload content and</w:t>
-      </w:r>
-    </w:p>
-    <w:p>
-      <w:pPr>
-        <w:rPr>
-          <w:rFonts w:ascii="Times New Roman" w:hAnsi="Times New Roman" w:cs="Times New Roman"/>
-          <w:sz w:val="24"/>
-          <w:szCs w:val="24"/>
-        </w:rPr>
-      </w:pPr>
-      <w:r>
-        <w:rPr>
-          <w:rFonts w:ascii="Times New Roman" w:hAnsi="Times New Roman" w:cs="Times New Roman"/>
-          <w:sz w:val="24"/>
-          <w:szCs w:val="24"/>
-        </w:rPr>
-        <w:t>students to enroll and participate in courses.</w:t>
-      </w:r>
-    </w:p>
-    <w:p>
-      <w:pPr>
-        <w:rPr>
-          <w:rFonts w:ascii="Times New Roman" w:hAnsi="Times New Roman" w:cs="Times New Roman"/>
-          <w:sz w:val="24"/>
-          <w:szCs w:val="24"/>
-        </w:rPr>
-      </w:pPr>
-      <w:r>
-        <w:rPr>
-          <w:rFonts w:ascii="Times New Roman" w:hAnsi="Times New Roman" w:cs="Times New Roman"/>
-          <w:sz w:val="24"/>
-          <w:szCs w:val="24"/>
-        </w:rPr>
-        <w:t>o Implement authentication and role-based access control for instructors and</w:t>
-      </w:r>
-    </w:p>
-    <w:p>
-      <w:pPr>
-        <w:rPr>
-          <w:rFonts w:ascii="Times New Roman" w:hAnsi="Times New Roman" w:cs="Times New Roman"/>
-          <w:sz w:val="24"/>
-          <w:szCs w:val="24"/>
-        </w:rPr>
-      </w:pPr>
-      <w:r>
-        <w:rPr>
-          <w:rFonts w:ascii="Times New Roman" w:hAnsi="Times New Roman" w:cs="Times New Roman"/>
-          <w:sz w:val="24"/>
-          <w:szCs w:val="24"/>
-        </w:rPr>
-        <w:t>students.</w:t>
-      </w:r>
-    </w:p>
-    <w:p>
-      <w:pPr>
-        <w:rPr>
-          <w:rFonts w:ascii="Times New Roman" w:hAnsi="Times New Roman" w:cs="Times New Roman"/>
-          <w:sz w:val="24"/>
-          <w:szCs w:val="24"/>
-        </w:rPr>
-      </w:pPr>
-      <w:r>
-        <w:rPr>
-          <w:rFonts w:ascii="Times New Roman" w:hAnsi="Times New Roman" w:cs="Times New Roman"/>
-          <w:sz w:val="24"/>
-          <w:szCs w:val="24"/>
-        </w:rPr>
         <w:t>Submission Guidelines:</w:t>
       </w:r>
     </w:p>

</xml_diff>

<commit_message>
finishing up on part one
</commit_message>
<xml_diff>
--- a/Laravel Project.docx
+++ b/Laravel Project.docx
@@ -481,7 +481,49 @@
           <w:szCs w:val="24"/>
         </w:rPr>
         <w:lastRenderedPageBreak/>
-        <w:t>After following the link:</w:t>
+        <w:t xml:space="preserve">After </w:t>
+      </w:r>
+      <w:r>
+        <w:rPr>
+          <w:rFonts w:ascii="Times New Roman" w:hAnsi="Times New Roman" w:cs="Times New Roman"/>
+          <w:sz w:val="24"/>
+          <w:szCs w:val="24"/>
+        </w:rPr>
+        <w:t>using</w:t>
+      </w:r>
+      <w:r>
+        <w:rPr>
+          <w:rFonts w:ascii="Times New Roman" w:hAnsi="Times New Roman" w:cs="Times New Roman"/>
+          <w:sz w:val="24"/>
+          <w:szCs w:val="24"/>
+        </w:rPr>
+        <w:t xml:space="preserve"> the link</w:t>
+      </w:r>
+      <w:r>
+        <w:rPr>
+          <w:rFonts w:ascii="Times New Roman" w:hAnsi="Times New Roman" w:cs="Times New Roman"/>
+          <w:sz w:val="24"/>
+          <w:szCs w:val="24"/>
+        </w:rPr>
+        <w:t xml:space="preserve"> http://</w:t>
+      </w:r>
+      <w:bookmarkStart w:id="0" w:name="_GoBack"/>
+      <w:bookmarkEnd w:id="0"/>
+      <w:r>
+        <w:rPr>
+          <w:rFonts w:ascii="Times New Roman" w:hAnsi="Times New Roman" w:cs="Times New Roman"/>
+          <w:sz w:val="24"/>
+          <w:szCs w:val="24"/>
+        </w:rPr>
+        <w:t>127.0.0.1:8000</w:t>
+      </w:r>
+      <w:r>
+        <w:rPr>
+          <w:rFonts w:ascii="Times New Roman" w:hAnsi="Times New Roman" w:cs="Times New Roman"/>
+          <w:sz w:val="24"/>
+          <w:szCs w:val="24"/>
+        </w:rPr>
+        <w:t>:</w:t>
       </w:r>
     </w:p>
     <w:p>
@@ -497,10 +539,10 @@
           <w:noProof/>
         </w:rPr>
         <w:drawing>
-          <wp:inline distT="0" distB="0" distL="0" distR="0" wp14:anchorId="4D3673A0" wp14:editId="60A8042D">
-            <wp:extent cx="5943600" cy="2657475"/>
-            <wp:effectExtent l="0" t="0" r="0" b="9525"/>
-            <wp:docPr id="7" name="Picture 7"/>
+          <wp:inline distT="0" distB="0" distL="0" distR="0" wp14:anchorId="08EBC97D" wp14:editId="5DC8EDDC">
+            <wp:extent cx="5943600" cy="2634615"/>
+            <wp:effectExtent l="0" t="0" r="0" b="0"/>
+            <wp:docPr id="2" name="Picture 2"/>
             <wp:cNvGraphicFramePr>
               <a:graphicFrameLocks xmlns:a="http://schemas.openxmlformats.org/drawingml/2006/main" noChangeAspect="1"/>
             </wp:cNvGraphicFramePr>
@@ -520,7 +562,7 @@
                   <pic:spPr>
                     <a:xfrm>
                       <a:off x="0" y="0"/>
-                      <a:ext cx="5943600" cy="2657475"/>
+                      <a:ext cx="5943600" cy="2634615"/>
                     </a:xfrm>
                     <a:prstGeom prst="rect">
                       <a:avLst/>
@@ -798,7 +840,7 @@
         <w:lastRenderedPageBreak/>
         <w:t xml:space="preserve">o </w:t>
       </w:r>
-      <w:bookmarkStart w:id="0" w:name="_Hlk181964322"/>
+      <w:bookmarkStart w:id="1" w:name="_Hlk181964322"/>
       <w:r>
         <w:rPr>
           <w:rFonts w:ascii="Times New Roman" w:hAnsi="Times New Roman" w:cs="Times New Roman"/>
@@ -807,7 +849,7 @@
         </w:rPr>
         <w:t>Create a simple controller with a method that returns a view.</w:t>
       </w:r>
-      <w:bookmarkEnd w:id="0"/>
+      <w:bookmarkEnd w:id="1"/>
     </w:p>
     <w:p>
       <w:pPr>
@@ -1300,7 +1342,6 @@
           <w:szCs w:val="24"/>
         </w:rPr>
       </w:pPr>
-      <w:bookmarkStart w:id="1" w:name="_GoBack"/>
       <w:r>
         <w:rPr>
           <w:rFonts w:ascii="Times New Roman" w:hAnsi="Times New Roman" w:cs="Times New Roman"/>
@@ -1311,7 +1352,6 @@
         <w:t>6. Form Handling and Validation (10 Marks):</w:t>
       </w:r>
     </w:p>
-    <w:bookmarkEnd w:id="1"/>
     <w:p>
       <w:pPr>
         <w:rPr>

</xml_diff>